<commit_message>
Generating acta with the current info
</commit_message>
<xml_diff>
--- a/client/src/Assets/template.docx
+++ b/client/src/Assets/template.docx
@@ -91,22 +91,16 @@
           <w:rFonts w:ascii="Calibri" w:cs="Calibri" w:eastAsia="Calibri" w:hAnsi="Calibri"/>
           <w:sz w:val="28"/>
           <w:szCs w:val="28"/>
-          <w:u w:val="single"/>
-        </w:rPr>
-      </w:pPr>
-      <w:r>
-        <w:rPr>
-          <w:rFonts w:ascii="Calibri" w:cs="Calibri" w:eastAsia="Calibri" w:hAnsi="Calibri"/>
-          <w:sz w:val="28"/>
-          <w:szCs w:val="28"/>
-          <w:rtl w:val="0"/>
-        </w:rPr>
-        <w:t xml:space="preserve">En la Ciudad Autónoma de Buenos Aires, a los {dias} días del mes de {mes} del año {anio}, siendo las {hora}hs, en la sede del cuerpo de Investigaciones Judiciales del Ministerio Publico Fiscal, situada en la calle Chacabuco 151 de esta ciudad, se procede a actuar de conformidad a lo solicitado por el {solicitante} en el marco de la Cooperación Nº {nro_coop}, causa N° {nro_causa}, caratulada como "{caratula}". </w:t>
-      </w:r>
-      <w:r>
-        <w:rPr>
-          <w:rtl w:val="0"/>
-        </w:rPr>
+        </w:rPr>
+      </w:pPr>
+      <w:r>
+        <w:rPr>
+          <w:rFonts w:ascii="Calibri" w:cs="Calibri" w:eastAsia="Calibri" w:hAnsi="Calibri"/>
+          <w:sz w:val="28"/>
+          <w:szCs w:val="28"/>
+          <w:rtl w:val="0"/>
+        </w:rPr>
+        <w:t xml:space="preserve">En la Ciudad Autónoma de Buenos Aires, a los {dias} días del mes de {mes} del año {anio}, siendo las {hora}hs, en la sede del cuerpo de Investigaciones Judiciales del Ministerio Publico Fiscal, situada en la calle Chacabuco 151 de esta ciudad, se procede a actuar de conformidad a lo solicitado por el {solicitante} en el marco de la Cooperación Nº {nro_coop}, causa N° {nro_causa}, caratulada como "{caratula}".</w:t>
       </w:r>
     </w:p>
     <w:p>
@@ -139,27 +133,17 @@
       </w:pPr>
       <w:r>
         <w:rPr>
-          <w:rtl w:val="0"/>
-        </w:rPr>
-      </w:r>
-    </w:p>
-    <w:p>
-      <w:pPr>
-        <w:jc w:val="both"/>
-        <w:rPr>
-          <w:rFonts w:ascii="Calibri" w:cs="Calibri" w:eastAsia="Calibri" w:hAnsi="Calibri"/>
-          <w:sz w:val="28"/>
-          <w:szCs w:val="28"/>
-        </w:rPr>
-      </w:pPr>
-      <w:r>
-        <w:rPr>
           <w:rFonts w:ascii="Calibri" w:cs="Calibri" w:eastAsia="Calibri" w:hAnsi="Calibri"/>
           <w:sz w:val="28"/>
           <w:szCs w:val="28"/>
           <w:rtl w:val="0"/>
         </w:rPr>
         <w:t xml:space="preserve">{#integrantes} </w:t>
+      </w:r>
+      <w:r>
+        <w:rPr>
+          <w:rtl w:val="0"/>
+        </w:rPr>
       </w:r>
     </w:p>
     <w:p>
@@ -181,22 +165,39 @@
           <w:szCs w:val="26"/>
           <w:rtl w:val="0"/>
         </w:rPr>
-        <w:tab/>
-        <w:t xml:space="preserve">{nombreYApellido}</w:t>
+        <w:t xml:space="preserve">Suscribe {nombreYApellido} con el cargo  de {cargo} con el DNI NROº {dni} y el legajo NROº {legajoOMatricula} </w:t>
+      </w:r>
+    </w:p>
+    <w:p>
+      <w:pPr>
+        <w:jc w:val="both"/>
+        <w:rPr>
+          <w:rFonts w:ascii="Calibri" w:cs="Calibri" w:eastAsia="Calibri" w:hAnsi="Calibri"/>
+          <w:sz w:val="28"/>
+          <w:szCs w:val="28"/>
+        </w:rPr>
+      </w:pPr>
+      <w:r>
+        <w:rPr>
+          <w:rFonts w:ascii="Calibri" w:cs="Calibri" w:eastAsia="Calibri" w:hAnsi="Calibri"/>
+          <w:sz w:val="28"/>
+          <w:szCs w:val="28"/>
+          <w:rtl w:val="0"/>
+        </w:rPr>
+        <w:t xml:space="preserve">{/integrantes}</w:t>
       </w:r>
     </w:p>
     <w:p>
       <w:pPr>
         <w:spacing w:line="360" w:lineRule="auto"/>
-        <w:ind w:firstLine="720"/>
-        <w:jc w:val="both"/>
-        <w:rPr>
-          <w:rFonts w:ascii="Calibri" w:cs="Calibri" w:eastAsia="Calibri" w:hAnsi="Calibri"/>
-          <w:sz w:val="26"/>
-          <w:szCs w:val="26"/>
-        </w:rPr>
-      </w:pPr>
-      <w:bookmarkStart w:colFirst="0" w:colLast="0" w:name="_heading=h.u9tb7wf97ek6" w:id="1"/>
+        <w:jc w:val="both"/>
+        <w:rPr>
+          <w:rFonts w:ascii="Calibri" w:cs="Calibri" w:eastAsia="Calibri" w:hAnsi="Calibri"/>
+          <w:sz w:val="28"/>
+          <w:szCs w:val="28"/>
+        </w:rPr>
+      </w:pPr>
+      <w:bookmarkStart w:colFirst="0" w:colLast="0" w:name="_heading=h.pycn951kivb6" w:id="1"/>
       <w:bookmarkEnd w:id="1"/>
       <w:r>
         <w:rPr>
@@ -205,21 +206,54 @@
           <w:szCs w:val="26"/>
           <w:rtl w:val="0"/>
         </w:rPr>
-        <w:t xml:space="preserve">{cargo}</w:t>
+        <w:t xml:space="preserve">{#bolsas}</w:t>
+      </w:r>
+      <w:r>
+        <w:rPr>
+          <w:rtl w:val="0"/>
+        </w:rPr>
       </w:r>
     </w:p>
     <w:p>
       <w:pPr>
         <w:spacing w:line="360" w:lineRule="auto"/>
-        <w:ind w:firstLine="720"/>
-        <w:jc w:val="both"/>
-        <w:rPr>
-          <w:rFonts w:ascii="Calibri" w:cs="Calibri" w:eastAsia="Calibri" w:hAnsi="Calibri"/>
-          <w:sz w:val="26"/>
-          <w:szCs w:val="26"/>
-        </w:rPr>
-      </w:pPr>
-      <w:bookmarkStart w:colFirst="0" w:colLast="0" w:name="_heading=h.2fdf2vc0fdtc" w:id="2"/>
+        <w:jc w:val="both"/>
+        <w:rPr>
+          <w:rFonts w:ascii="Calibri" w:cs="Calibri" w:eastAsia="Calibri" w:hAnsi="Calibri"/>
+          <w:sz w:val="26"/>
+          <w:szCs w:val="26"/>
+        </w:rPr>
+      </w:pPr>
+      <w:bookmarkStart w:colFirst="0" w:colLast="0" w:name="_heading=h.gjdgxs" w:id="0"/>
+      <w:bookmarkEnd w:id="0"/>
+      <w:r>
+        <w:rPr>
+          <w:rFonts w:ascii="Calibri" w:cs="Calibri" w:eastAsia="Calibri" w:hAnsi="Calibri"/>
+          <w:rtl w:val="0"/>
+        </w:rPr>
+        <w:t xml:space="preserve"> </w:t>
+      </w:r>
+      <w:r>
+        <w:rPr>
+          <w:rFonts w:ascii="Calibri" w:cs="Calibri" w:eastAsia="Calibri" w:hAnsi="Calibri"/>
+          <w:sz w:val="26"/>
+          <w:szCs w:val="26"/>
+          <w:rtl w:val="0"/>
+        </w:rPr>
+        <w:t xml:space="preserve">Atento a lo mencionado anteriormente, se procede a dar apertura de una bolsa plástica transparente del CIJ cerrada con un precinto color {colorPrecinto} NROº {nroPrecinto}.</w:t>
+      </w:r>
+    </w:p>
+    <w:p>
+      <w:pPr>
+        <w:spacing w:line="360" w:lineRule="auto"/>
+        <w:jc w:val="both"/>
+        <w:rPr>
+          <w:rFonts w:ascii="Calibri" w:cs="Calibri" w:eastAsia="Calibri" w:hAnsi="Calibri"/>
+          <w:sz w:val="26"/>
+          <w:szCs w:val="26"/>
+        </w:rPr>
+      </w:pPr>
+      <w:bookmarkStart w:colFirst="0" w:colLast="0" w:name="_heading=h.4h6862p91sib" w:id="2"/>
       <w:bookmarkEnd w:id="2"/>
       <w:r>
         <w:rPr>
@@ -228,21 +262,20 @@
           <w:szCs w:val="26"/>
           <w:rtl w:val="0"/>
         </w:rPr>
-        <w:t xml:space="preserve">{dni}</w:t>
+        <w:t xml:space="preserve">{#efectos} </w:t>
       </w:r>
     </w:p>
     <w:p>
       <w:pPr>
         <w:spacing w:line="360" w:lineRule="auto"/>
-        <w:ind w:firstLine="720"/>
-        <w:jc w:val="both"/>
-        <w:rPr>
-          <w:rFonts w:ascii="Calibri" w:cs="Calibri" w:eastAsia="Calibri" w:hAnsi="Calibri"/>
-          <w:sz w:val="26"/>
-          <w:szCs w:val="26"/>
-        </w:rPr>
-      </w:pPr>
-      <w:bookmarkStart w:colFirst="0" w:colLast="0" w:name="_heading=h.2a7fkq5x6lfu" w:id="3"/>
+        <w:jc w:val="both"/>
+        <w:rPr>
+          <w:rFonts w:ascii="Calibri" w:cs="Calibri" w:eastAsia="Calibri" w:hAnsi="Calibri"/>
+          <w:sz w:val="26"/>
+          <w:szCs w:val="26"/>
+        </w:rPr>
+      </w:pPr>
+      <w:bookmarkStart w:colFirst="0" w:colLast="0" w:name="_heading=h.8iormmmk6xg0" w:id="3"/>
       <w:bookmarkEnd w:id="3"/>
       <w:r>
         <w:rPr>
@@ -251,26 +284,171 @@
           <w:szCs w:val="26"/>
           <w:rtl w:val="0"/>
         </w:rPr>
-        <w:t xml:space="preserve">{legajoOMatricula}</w:t>
-      </w:r>
-    </w:p>
-    <w:p>
-      <w:pPr>
-        <w:jc w:val="both"/>
-        <w:rPr>
-          <w:rFonts w:ascii="Calibri" w:cs="Calibri" w:eastAsia="Calibri" w:hAnsi="Calibri"/>
-          <w:sz w:val="28"/>
-          <w:szCs w:val="28"/>
-        </w:rPr>
-      </w:pPr>
-      <w:r>
-        <w:rPr>
-          <w:rFonts w:ascii="Calibri" w:cs="Calibri" w:eastAsia="Calibri" w:hAnsi="Calibri"/>
-          <w:sz w:val="28"/>
-          <w:szCs w:val="28"/>
-          <w:rtl w:val="0"/>
-        </w:rPr>
-        <w:t xml:space="preserve">{/integrantes}</w:t>
+        <w:t xml:space="preserve">{#bolsa_id === nroPrecinto}</w:t>
+      </w:r>
+    </w:p>
+    <w:p>
+      <w:pPr>
+        <w:spacing w:line="360" w:lineRule="auto"/>
+        <w:jc w:val="both"/>
+        <w:rPr>
+          <w:rFonts w:ascii="Calibri" w:cs="Calibri" w:eastAsia="Calibri" w:hAnsi="Calibri"/>
+          <w:sz w:val="26"/>
+          <w:szCs w:val="26"/>
+        </w:rPr>
+      </w:pPr>
+      <w:bookmarkStart w:colFirst="0" w:colLast="0" w:name="_heading=h.6w6b4pt5v166" w:id="4"/>
+      <w:bookmarkEnd w:id="4"/>
+      <w:r>
+        <w:rPr>
+          <w:rFonts w:ascii="Calibri" w:cs="Calibri" w:eastAsia="Calibri" w:hAnsi="Calibri"/>
+          <w:sz w:val="26"/>
+          <w:szCs w:val="26"/>
+          <w:rtl w:val="0"/>
+        </w:rPr>
+        <w:t xml:space="preserve">1. Un (01) sobre de papel madera, que contenía en su interior un (01) equipo de tipo {tipoDeElemento} de marca {marca}, modelo {modelo}, {#imei === “”} sin IMEI visible. {/} {#imei !== “”} con IMEI Nro: “{imei}” {/} Respecto del mismo, {descripcionTarea}</w:t>
+      </w:r>
+    </w:p>
+    <w:p>
+      <w:pPr>
+        <w:spacing w:line="360" w:lineRule="auto"/>
+        <w:jc w:val="both"/>
+        <w:rPr>
+          <w:rFonts w:ascii="Calibri" w:cs="Calibri" w:eastAsia="Calibri" w:hAnsi="Calibri"/>
+          <w:sz w:val="26"/>
+          <w:szCs w:val="26"/>
+        </w:rPr>
+      </w:pPr>
+      <w:bookmarkStart w:colFirst="0" w:colLast="0" w:name="_heading=h.15chillhop7d" w:id="5"/>
+      <w:bookmarkEnd w:id="5"/>
+      <w:r>
+        <w:rPr>
+          <w:rtl w:val="0"/>
+        </w:rPr>
+      </w:r>
+    </w:p>
+    <w:p>
+      <w:pPr>
+        <w:spacing w:line="360" w:lineRule="auto"/>
+        <w:jc w:val="both"/>
+        <w:rPr>
+          <w:rFonts w:ascii="Calibri" w:cs="Calibri" w:eastAsia="Calibri" w:hAnsi="Calibri"/>
+          <w:sz w:val="26"/>
+          <w:szCs w:val="26"/>
+        </w:rPr>
+      </w:pPr>
+      <w:bookmarkStart w:colFirst="0" w:colLast="0" w:name="_heading=h.z53qp4qtfql" w:id="6"/>
+      <w:bookmarkEnd w:id="6"/>
+      <w:r>
+        <w:rPr>
+          <w:rtl w:val="0"/>
+        </w:rPr>
+      </w:r>
+    </w:p>
+    <w:p>
+      <w:pPr>
+        <w:spacing w:line="360" w:lineRule="auto"/>
+        <w:jc w:val="both"/>
+        <w:rPr>
+          <w:rFonts w:ascii="Calibri" w:cs="Calibri" w:eastAsia="Calibri" w:hAnsi="Calibri"/>
+          <w:sz w:val="26"/>
+          <w:szCs w:val="26"/>
+        </w:rPr>
+      </w:pPr>
+      <w:bookmarkStart w:colFirst="0" w:colLast="0" w:name="_heading=h.c7dc8870k9gv" w:id="7"/>
+      <w:bookmarkEnd w:id="7"/>
+      <w:r>
+        <w:rPr>
+          <w:rFonts w:ascii="Calibri" w:cs="Calibri" w:eastAsia="Calibri" w:hAnsi="Calibri"/>
+          <w:sz w:val="26"/>
+          <w:szCs w:val="26"/>
+          <w:rtl w:val="0"/>
+        </w:rPr>
+        <w:t xml:space="preserve">Finalizadas las tareas con los elementos descriptos, se procede a resguardar los mismos en una nueva bolsa plástica transparente, con su precinto de apertura y sus correspondientes envoltorios, la cual fue cerrada con el precinto blanco Nº XXXX.--------</w:t>
+      </w:r>
+    </w:p>
+    <w:p>
+      <w:pPr>
+        <w:spacing w:line="360" w:lineRule="auto"/>
+        <w:jc w:val="both"/>
+        <w:rPr>
+          <w:rFonts w:ascii="Calibri" w:cs="Calibri" w:eastAsia="Calibri" w:hAnsi="Calibri"/>
+          <w:sz w:val="26"/>
+          <w:szCs w:val="26"/>
+        </w:rPr>
+      </w:pPr>
+      <w:bookmarkStart w:colFirst="0" w:colLast="0" w:name="_heading=h.1whhyskvob6n" w:id="8"/>
+      <w:bookmarkEnd w:id="8"/>
+      <w:r>
+        <w:rPr>
+          <w:rFonts w:ascii="Calibri" w:cs="Calibri" w:eastAsia="Calibri" w:hAnsi="Calibri"/>
+          <w:sz w:val="26"/>
+          <w:szCs w:val="26"/>
+          <w:rtl w:val="0"/>
+        </w:rPr>
+        <w:t xml:space="preserve">{/}</w:t>
+      </w:r>
+    </w:p>
+    <w:p>
+      <w:pPr>
+        <w:spacing w:line="360" w:lineRule="auto"/>
+        <w:jc w:val="both"/>
+        <w:rPr>
+          <w:rFonts w:ascii="Calibri" w:cs="Calibri" w:eastAsia="Calibri" w:hAnsi="Calibri"/>
+          <w:sz w:val="26"/>
+          <w:szCs w:val="26"/>
+        </w:rPr>
+      </w:pPr>
+      <w:bookmarkStart w:colFirst="0" w:colLast="0" w:name="_heading=h.ypvvy238cm0a" w:id="9"/>
+      <w:bookmarkEnd w:id="9"/>
+      <w:r>
+        <w:rPr>
+          <w:rFonts w:ascii="Calibri" w:cs="Calibri" w:eastAsia="Calibri" w:hAnsi="Calibri"/>
+          <w:sz w:val="26"/>
+          <w:szCs w:val="26"/>
+          <w:rtl w:val="0"/>
+        </w:rPr>
+        <w:t xml:space="preserve">{/efectos}</w:t>
+      </w:r>
+    </w:p>
+    <w:p>
+      <w:pPr>
+        <w:spacing w:line="360" w:lineRule="auto"/>
+        <w:jc w:val="both"/>
+        <w:rPr>
+          <w:rFonts w:ascii="Calibri" w:cs="Calibri" w:eastAsia="Calibri" w:hAnsi="Calibri"/>
+          <w:sz w:val="26"/>
+          <w:szCs w:val="26"/>
+        </w:rPr>
+      </w:pPr>
+      <w:bookmarkStart w:colFirst="0" w:colLast="0" w:name="_heading=h.ise41aqzzdw4" w:id="10"/>
+      <w:bookmarkEnd w:id="10"/>
+      <w:r>
+        <w:rPr>
+          <w:rFonts w:ascii="Calibri" w:cs="Calibri" w:eastAsia="Calibri" w:hAnsi="Calibri"/>
+          <w:sz w:val="26"/>
+          <w:szCs w:val="26"/>
+          <w:rtl w:val="0"/>
+        </w:rPr>
+        <w:t xml:space="preserve">{/bolsas}</w:t>
+      </w:r>
+    </w:p>
+    <w:p>
+      <w:pPr>
+        <w:spacing w:line="360" w:lineRule="auto"/>
+        <w:jc w:val="both"/>
+        <w:rPr>
+          <w:rFonts w:ascii="Calibri" w:cs="Calibri" w:eastAsia="Calibri" w:hAnsi="Calibri"/>
+          <w:sz w:val="26"/>
+          <w:szCs w:val="26"/>
+        </w:rPr>
+      </w:pPr>
+      <w:bookmarkStart w:colFirst="0" w:colLast="0" w:name="_heading=h.ge6axy202q85" w:id="11"/>
+      <w:bookmarkEnd w:id="11"/>
+      <w:r>
+        <w:rPr>
+          <w:rtl w:val="0"/>
+        </w:rPr>
       </w:r>
     </w:p>
     <w:p>
@@ -1034,7 +1212,7 @@
 
 <file path=customXML/item1.xml><?xml version="1.0" encoding="utf-8"?>
 <go:gDocsCustomXmlDataStorage xmlns:go="http://customooxmlschemas.google.com/" xmlns:r="http://schemas.openxmlformats.org/officeDocument/2006/relationships">
-  <go:docsCustomData xmlns:go="http://customooxmlschemas.google.com/" roundtripDataSignature="AMtx7miU8r/Iclbk2q6fHlFBPfNwaKo28Q==">AMUW2mU+t2/wXITbdLJl5j8OMzJ+jj+T7q/RCVPZfVfe94HrvzY+7Asd+jiNk5VSxQAVLbCLbFIECa4fDptLXIKCLGCaAKTOWupFrgp1mg5hy2bKtjox0GKrFpqSW24Id53fL6lg3AKwFdVA3GaTussy6XXWUiJyWozEVHl1eXAXYaxBJcnZ+kWVJ25BkL8BU9w96pe1EyGs</go:docsCustomData>
+  <go:docsCustomData xmlns:go="http://customooxmlschemas.google.com/" roundtripDataSignature="AMtx7miAzCMOlam3n/Gke41UlU4tGzbtsA==">AMUW2mWzZ2wtecI3HP+7tnnT2WhHoWez8+6v5BaHbAX07fcV8mO8c2YM75LNBFEMoz0UJwkQxuv/2hQbagBXChgX0KinK+UYULu9eva+h5dUpoZGCRgLZxOo7E9yRusnI19f/bn0iHiFu/z0qXHy+GiOm0fKjUDibs8/ieAHqBScJ6LgW0cUkreuUCyBu1qkaZaG8XgcAF4YAXHsnei34hApGUKKl6vJkz4xANEBPt6qT73y3ZeYRTzzU1PPPQ47BsUPZ+YQZvVCD5woldC0Tu4UUC+8Fbshzl6GVia3v3Vtir9sOTH4+xc+rDRT/L09nyqkeEUSEO+MhyxDHWSWrxMLd5ocHntiWes9xYQAnzSbIvzViTHLRHM=</go:docsCustomData>
 </go:gDocsCustomXmlDataStorage>
 </file>
 

</xml_diff>